<commit_message>
KISS DRY YAGNI added
</commit_message>
<xml_diff>
--- a/Notes/SOLID.docx
+++ b/Notes/SOLID.docx
@@ -53,7 +53,7 @@
           <w:r>
             <w:fldChar w:fldCharType="separate"/>
           </w:r>
-          <w:hyperlink w:anchor="_Toc136190619" w:history="1">
+          <w:hyperlink w:anchor="_Toc136259344" w:history="1">
             <w:r>
               <w:rPr>
                 <w:rStyle w:val="Hyperlink"/>
@@ -80,7 +80,7 @@
                 <w:noProof/>
                 <w:webHidden/>
               </w:rPr>
-              <w:instrText xml:space="preserve"> PAGEREF _Toc136190619 \h </w:instrText>
+              <w:instrText xml:space="preserve"> PAGEREF _Toc136259344 \h </w:instrText>
             </w:r>
             <w:r>
               <w:rPr>
@@ -121,7 +121,7 @@
               <w:noProof/>
             </w:rPr>
           </w:pPr>
-          <w:hyperlink w:anchor="_Toc136190620" w:history="1">
+          <w:hyperlink w:anchor="_Toc136259345" w:history="1">
             <w:r>
               <w:rPr>
                 <w:rStyle w:val="Hyperlink"/>
@@ -148,7 +148,7 @@
                 <w:noProof/>
                 <w:webHidden/>
               </w:rPr>
-              <w:instrText xml:space="preserve"> PAGEREF _Toc136190620 \h </w:instrText>
+              <w:instrText xml:space="preserve"> PAGEREF _Toc136259345 \h </w:instrText>
             </w:r>
             <w:r>
               <w:rPr>
@@ -168,7 +168,7 @@
                 <w:noProof/>
                 <w:webHidden/>
               </w:rPr>
-              <w:t>2</w:t>
+              <w:t>3</w:t>
             </w:r>
             <w:r>
               <w:rPr>
@@ -189,7 +189,7 @@
               <w:noProof/>
             </w:rPr>
           </w:pPr>
-          <w:hyperlink w:anchor="_Toc136190621" w:history="1">
+          <w:hyperlink w:anchor="_Toc136259346" w:history="1">
             <w:r>
               <w:rPr>
                 <w:rStyle w:val="Hyperlink"/>
@@ -216,7 +216,7 @@
                 <w:noProof/>
                 <w:webHidden/>
               </w:rPr>
-              <w:instrText xml:space="preserve"> PAGEREF _Toc136190621 \h </w:instrText>
+              <w:instrText xml:space="preserve"> PAGEREF _Toc136259346 \h </w:instrText>
             </w:r>
             <w:r>
               <w:rPr>
@@ -257,7 +257,7 @@
               <w:noProof/>
             </w:rPr>
           </w:pPr>
-          <w:hyperlink w:anchor="_Toc136190622" w:history="1">
+          <w:hyperlink w:anchor="_Toc136259347" w:history="1">
             <w:r>
               <w:rPr>
                 <w:rStyle w:val="Hyperlink"/>
@@ -284,7 +284,7 @@
                 <w:noProof/>
                 <w:webHidden/>
               </w:rPr>
-              <w:instrText xml:space="preserve"> PAGEREF _Toc136190622 \h </w:instrText>
+              <w:instrText xml:space="preserve"> PAGEREF _Toc136259347 \h </w:instrText>
             </w:r>
             <w:r>
               <w:rPr>
@@ -325,7 +325,7 @@
               <w:noProof/>
             </w:rPr>
           </w:pPr>
-          <w:hyperlink w:anchor="_Toc136190623" w:history="1">
+          <w:hyperlink w:anchor="_Toc136259348" w:history="1">
             <w:r>
               <w:rPr>
                 <w:rStyle w:val="Hyperlink"/>
@@ -352,7 +352,7 @@
                 <w:noProof/>
                 <w:webHidden/>
               </w:rPr>
-              <w:instrText xml:space="preserve"> PAGEREF _Toc136190623 \h </w:instrText>
+              <w:instrText xml:space="preserve"> PAGEREF _Toc136259348 \h </w:instrText>
             </w:r>
             <w:r>
               <w:rPr>
@@ -372,7 +372,7 @@
                 <w:noProof/>
                 <w:webHidden/>
               </w:rPr>
-              <w:t>3</w:t>
+              <w:t>4</w:t>
             </w:r>
             <w:r>
               <w:rPr>
@@ -393,7 +393,7 @@
               <w:noProof/>
             </w:rPr>
           </w:pPr>
-          <w:hyperlink w:anchor="_Toc136190624" w:history="1">
+          <w:hyperlink w:anchor="_Toc136259349" w:history="1">
             <w:r>
               <w:rPr>
                 <w:rStyle w:val="Hyperlink"/>
@@ -420,7 +420,7 @@
                 <w:noProof/>
                 <w:webHidden/>
               </w:rPr>
-              <w:instrText xml:space="preserve"> PAGEREF _Toc136190624 \h </w:instrText>
+              <w:instrText xml:space="preserve"> PAGEREF _Toc136259349 \h </w:instrText>
             </w:r>
             <w:r>
               <w:rPr>
@@ -440,7 +440,7 @@
                 <w:noProof/>
                 <w:webHidden/>
               </w:rPr>
-              <w:t>3</w:t>
+              <w:t>4</w:t>
             </w:r>
             <w:r>
               <w:rPr>
@@ -461,7 +461,7 @@
               <w:noProof/>
             </w:rPr>
           </w:pPr>
-          <w:hyperlink w:anchor="_Toc136190625" w:history="1">
+          <w:hyperlink w:anchor="_Toc136259350" w:history="1">
             <w:r>
               <w:rPr>
                 <w:rStyle w:val="Hyperlink"/>
@@ -488,7 +488,7 @@
                 <w:noProof/>
                 <w:webHidden/>
               </w:rPr>
-              <w:instrText xml:space="preserve"> PAGEREF _Toc136190625 \h </w:instrText>
+              <w:instrText xml:space="preserve"> PAGEREF _Toc136259350 \h </w:instrText>
             </w:r>
             <w:r>
               <w:rPr>
@@ -508,7 +508,7 @@
                 <w:noProof/>
                 <w:webHidden/>
               </w:rPr>
-              <w:t>3</w:t>
+              <w:t>4</w:t>
             </w:r>
             <w:r>
               <w:rPr>
@@ -529,7 +529,7 @@
               <w:noProof/>
             </w:rPr>
           </w:pPr>
-          <w:hyperlink w:anchor="_Toc136190626" w:history="1">
+          <w:hyperlink w:anchor="_Toc136259351" w:history="1">
             <w:r>
               <w:rPr>
                 <w:rStyle w:val="Hyperlink"/>
@@ -556,7 +556,7 @@
                 <w:noProof/>
                 <w:webHidden/>
               </w:rPr>
-              <w:instrText xml:space="preserve"> PAGEREF _Toc136190626 \h </w:instrText>
+              <w:instrText xml:space="preserve"> PAGEREF _Toc136259351 \h </w:instrText>
             </w:r>
             <w:r>
               <w:rPr>
@@ -576,7 +576,1163 @@
                 <w:noProof/>
                 <w:webHidden/>
               </w:rPr>
-              <w:t>3</w:t>
+              <w:t>4</w:t>
+            </w:r>
+            <w:r>
+              <w:rPr>
+                <w:noProof/>
+                <w:webHidden/>
+              </w:rPr>
+              <w:fldChar w:fldCharType="end"/>
+            </w:r>
+          </w:hyperlink>
+        </w:p>
+        <w:p>
+          <w:pPr>
+            <w:pStyle w:val="TOC1"/>
+            <w:tabs>
+              <w:tab w:val="right" w:leader="dot" w:pos="9350"/>
+            </w:tabs>
+            <w:rPr>
+              <w:noProof/>
+            </w:rPr>
+          </w:pPr>
+          <w:hyperlink w:anchor="_Toc136259352" w:history="1">
+            <w:r>
+              <w:rPr>
+                <w:rStyle w:val="Hyperlink"/>
+                <w:noProof/>
+              </w:rPr>
+              <w:t>DRY Don’t repeat yourself</w:t>
+            </w:r>
+            <w:r>
+              <w:rPr>
+                <w:noProof/>
+                <w:webHidden/>
+              </w:rPr>
+              <w:tab/>
+            </w:r>
+            <w:r>
+              <w:rPr>
+                <w:noProof/>
+                <w:webHidden/>
+              </w:rPr>
+              <w:fldChar w:fldCharType="begin"/>
+            </w:r>
+            <w:r>
+              <w:rPr>
+                <w:noProof/>
+                <w:webHidden/>
+              </w:rPr>
+              <w:instrText xml:space="preserve"> PAGEREF _Toc136259352 \h </w:instrText>
+            </w:r>
+            <w:r>
+              <w:rPr>
+                <w:noProof/>
+                <w:webHidden/>
+              </w:rPr>
+            </w:r>
+            <w:r>
+              <w:rPr>
+                <w:noProof/>
+                <w:webHidden/>
+              </w:rPr>
+              <w:fldChar w:fldCharType="separate"/>
+            </w:r>
+            <w:r>
+              <w:rPr>
+                <w:noProof/>
+                <w:webHidden/>
+              </w:rPr>
+              <w:t>4</w:t>
+            </w:r>
+            <w:r>
+              <w:rPr>
+                <w:noProof/>
+                <w:webHidden/>
+              </w:rPr>
+              <w:fldChar w:fldCharType="end"/>
+            </w:r>
+          </w:hyperlink>
+        </w:p>
+        <w:p>
+          <w:pPr>
+            <w:pStyle w:val="TOC2"/>
+            <w:tabs>
+              <w:tab w:val="right" w:leader="dot" w:pos="9350"/>
+            </w:tabs>
+            <w:rPr>
+              <w:noProof/>
+            </w:rPr>
+          </w:pPr>
+          <w:hyperlink w:anchor="_Toc136259353" w:history="1">
+            <w:r>
+              <w:rPr>
+                <w:rStyle w:val="Hyperlink"/>
+                <w:noProof/>
+              </w:rPr>
+              <w:t>Here are a few guidelines to apply the DRY principle in the LLD design using OOP:</w:t>
+            </w:r>
+            <w:r>
+              <w:rPr>
+                <w:noProof/>
+                <w:webHidden/>
+              </w:rPr>
+              <w:tab/>
+            </w:r>
+            <w:r>
+              <w:rPr>
+                <w:noProof/>
+                <w:webHidden/>
+              </w:rPr>
+              <w:fldChar w:fldCharType="begin"/>
+            </w:r>
+            <w:r>
+              <w:rPr>
+                <w:noProof/>
+                <w:webHidden/>
+              </w:rPr>
+              <w:instrText xml:space="preserve"> PAGEREF _Toc136259353 \h </w:instrText>
+            </w:r>
+            <w:r>
+              <w:rPr>
+                <w:noProof/>
+                <w:webHidden/>
+              </w:rPr>
+            </w:r>
+            <w:r>
+              <w:rPr>
+                <w:noProof/>
+                <w:webHidden/>
+              </w:rPr>
+              <w:fldChar w:fldCharType="separate"/>
+            </w:r>
+            <w:r>
+              <w:rPr>
+                <w:noProof/>
+                <w:webHidden/>
+              </w:rPr>
+              <w:t>4</w:t>
+            </w:r>
+            <w:r>
+              <w:rPr>
+                <w:noProof/>
+                <w:webHidden/>
+              </w:rPr>
+              <w:fldChar w:fldCharType="end"/>
+            </w:r>
+          </w:hyperlink>
+        </w:p>
+        <w:p>
+          <w:pPr>
+            <w:pStyle w:val="TOC3"/>
+            <w:tabs>
+              <w:tab w:val="right" w:leader="dot" w:pos="9350"/>
+            </w:tabs>
+            <w:rPr>
+              <w:noProof/>
+            </w:rPr>
+          </w:pPr>
+          <w:hyperlink w:anchor="_Toc136259354" w:history="1">
+            <w:r>
+              <w:rPr>
+                <w:rStyle w:val="Hyperlink"/>
+                <w:noProof/>
+              </w:rPr>
+              <w:t>Encapsulate Reusable Logic:</w:t>
+            </w:r>
+            <w:r>
+              <w:rPr>
+                <w:noProof/>
+                <w:webHidden/>
+              </w:rPr>
+              <w:tab/>
+            </w:r>
+            <w:r>
+              <w:rPr>
+                <w:noProof/>
+                <w:webHidden/>
+              </w:rPr>
+              <w:fldChar w:fldCharType="begin"/>
+            </w:r>
+            <w:r>
+              <w:rPr>
+                <w:noProof/>
+                <w:webHidden/>
+              </w:rPr>
+              <w:instrText xml:space="preserve"> PAGEREF _Toc136259354 \h </w:instrText>
+            </w:r>
+            <w:r>
+              <w:rPr>
+                <w:noProof/>
+                <w:webHidden/>
+              </w:rPr>
+            </w:r>
+            <w:r>
+              <w:rPr>
+                <w:noProof/>
+                <w:webHidden/>
+              </w:rPr>
+              <w:fldChar w:fldCharType="separate"/>
+            </w:r>
+            <w:r>
+              <w:rPr>
+                <w:noProof/>
+                <w:webHidden/>
+              </w:rPr>
+              <w:t>4</w:t>
+            </w:r>
+            <w:r>
+              <w:rPr>
+                <w:noProof/>
+                <w:webHidden/>
+              </w:rPr>
+              <w:fldChar w:fldCharType="end"/>
+            </w:r>
+          </w:hyperlink>
+        </w:p>
+        <w:p>
+          <w:pPr>
+            <w:pStyle w:val="TOC3"/>
+            <w:tabs>
+              <w:tab w:val="right" w:leader="dot" w:pos="9350"/>
+            </w:tabs>
+            <w:rPr>
+              <w:noProof/>
+            </w:rPr>
+          </w:pPr>
+          <w:hyperlink w:anchor="_Toc136259355" w:history="1">
+            <w:r>
+              <w:rPr>
+                <w:rStyle w:val="Hyperlink"/>
+                <w:noProof/>
+              </w:rPr>
+              <w:t>Use Inheritance:</w:t>
+            </w:r>
+            <w:r>
+              <w:rPr>
+                <w:noProof/>
+                <w:webHidden/>
+              </w:rPr>
+              <w:tab/>
+            </w:r>
+            <w:r>
+              <w:rPr>
+                <w:noProof/>
+                <w:webHidden/>
+              </w:rPr>
+              <w:fldChar w:fldCharType="begin"/>
+            </w:r>
+            <w:r>
+              <w:rPr>
+                <w:noProof/>
+                <w:webHidden/>
+              </w:rPr>
+              <w:instrText xml:space="preserve"> PAGEREF _Toc136259355 \h </w:instrText>
+            </w:r>
+            <w:r>
+              <w:rPr>
+                <w:noProof/>
+                <w:webHidden/>
+              </w:rPr>
+            </w:r>
+            <w:r>
+              <w:rPr>
+                <w:noProof/>
+                <w:webHidden/>
+              </w:rPr>
+              <w:fldChar w:fldCharType="separate"/>
+            </w:r>
+            <w:r>
+              <w:rPr>
+                <w:noProof/>
+                <w:webHidden/>
+              </w:rPr>
+              <w:t>4</w:t>
+            </w:r>
+            <w:r>
+              <w:rPr>
+                <w:noProof/>
+                <w:webHidden/>
+              </w:rPr>
+              <w:fldChar w:fldCharType="end"/>
+            </w:r>
+          </w:hyperlink>
+        </w:p>
+        <w:p>
+          <w:pPr>
+            <w:pStyle w:val="TOC3"/>
+            <w:tabs>
+              <w:tab w:val="right" w:leader="dot" w:pos="9350"/>
+            </w:tabs>
+            <w:rPr>
+              <w:noProof/>
+            </w:rPr>
+          </w:pPr>
+          <w:hyperlink w:anchor="_Toc136259356" w:history="1">
+            <w:r>
+              <w:rPr>
+                <w:rStyle w:val="Hyperlink"/>
+                <w:noProof/>
+              </w:rPr>
+              <w:t>Extract Common Functionality:</w:t>
+            </w:r>
+            <w:r>
+              <w:rPr>
+                <w:noProof/>
+                <w:webHidden/>
+              </w:rPr>
+              <w:tab/>
+            </w:r>
+            <w:r>
+              <w:rPr>
+                <w:noProof/>
+                <w:webHidden/>
+              </w:rPr>
+              <w:fldChar w:fldCharType="begin"/>
+            </w:r>
+            <w:r>
+              <w:rPr>
+                <w:noProof/>
+                <w:webHidden/>
+              </w:rPr>
+              <w:instrText xml:space="preserve"> PAGEREF _Toc136259356 \h </w:instrText>
+            </w:r>
+            <w:r>
+              <w:rPr>
+                <w:noProof/>
+                <w:webHidden/>
+              </w:rPr>
+            </w:r>
+            <w:r>
+              <w:rPr>
+                <w:noProof/>
+                <w:webHidden/>
+              </w:rPr>
+              <w:fldChar w:fldCharType="separate"/>
+            </w:r>
+            <w:r>
+              <w:rPr>
+                <w:noProof/>
+                <w:webHidden/>
+              </w:rPr>
+              <w:t>5</w:t>
+            </w:r>
+            <w:r>
+              <w:rPr>
+                <w:noProof/>
+                <w:webHidden/>
+              </w:rPr>
+              <w:fldChar w:fldCharType="end"/>
+            </w:r>
+          </w:hyperlink>
+        </w:p>
+        <w:p>
+          <w:pPr>
+            <w:pStyle w:val="TOC3"/>
+            <w:tabs>
+              <w:tab w:val="right" w:leader="dot" w:pos="9350"/>
+            </w:tabs>
+            <w:rPr>
+              <w:noProof/>
+            </w:rPr>
+          </w:pPr>
+          <w:hyperlink w:anchor="_Toc136259357" w:history="1">
+            <w:r>
+              <w:rPr>
+                <w:rStyle w:val="Hyperlink"/>
+                <w:noProof/>
+              </w:rPr>
+              <w:t>Apply Design Patterns:</w:t>
+            </w:r>
+            <w:r>
+              <w:rPr>
+                <w:noProof/>
+                <w:webHidden/>
+              </w:rPr>
+              <w:tab/>
+            </w:r>
+            <w:r>
+              <w:rPr>
+                <w:noProof/>
+                <w:webHidden/>
+              </w:rPr>
+              <w:fldChar w:fldCharType="begin"/>
+            </w:r>
+            <w:r>
+              <w:rPr>
+                <w:noProof/>
+                <w:webHidden/>
+              </w:rPr>
+              <w:instrText xml:space="preserve"> PAGEREF _Toc136259357 \h </w:instrText>
+            </w:r>
+            <w:r>
+              <w:rPr>
+                <w:noProof/>
+                <w:webHidden/>
+              </w:rPr>
+            </w:r>
+            <w:r>
+              <w:rPr>
+                <w:noProof/>
+                <w:webHidden/>
+              </w:rPr>
+              <w:fldChar w:fldCharType="separate"/>
+            </w:r>
+            <w:r>
+              <w:rPr>
+                <w:noProof/>
+                <w:webHidden/>
+              </w:rPr>
+              <w:t>5</w:t>
+            </w:r>
+            <w:r>
+              <w:rPr>
+                <w:noProof/>
+                <w:webHidden/>
+              </w:rPr>
+              <w:fldChar w:fldCharType="end"/>
+            </w:r>
+          </w:hyperlink>
+        </w:p>
+        <w:p>
+          <w:pPr>
+            <w:pStyle w:val="TOC3"/>
+            <w:tabs>
+              <w:tab w:val="right" w:leader="dot" w:pos="9350"/>
+            </w:tabs>
+            <w:rPr>
+              <w:noProof/>
+            </w:rPr>
+          </w:pPr>
+          <w:hyperlink w:anchor="_Toc136259358" w:history="1">
+            <w:r>
+              <w:rPr>
+                <w:rStyle w:val="Hyperlink"/>
+                <w:noProof/>
+              </w:rPr>
+              <w:t>Use Composition over Inheritance:</w:t>
+            </w:r>
+            <w:r>
+              <w:rPr>
+                <w:noProof/>
+                <w:webHidden/>
+              </w:rPr>
+              <w:tab/>
+            </w:r>
+            <w:r>
+              <w:rPr>
+                <w:noProof/>
+                <w:webHidden/>
+              </w:rPr>
+              <w:fldChar w:fldCharType="begin"/>
+            </w:r>
+            <w:r>
+              <w:rPr>
+                <w:noProof/>
+                <w:webHidden/>
+              </w:rPr>
+              <w:instrText xml:space="preserve"> PAGEREF _Toc136259358 \h </w:instrText>
+            </w:r>
+            <w:r>
+              <w:rPr>
+                <w:noProof/>
+                <w:webHidden/>
+              </w:rPr>
+            </w:r>
+            <w:r>
+              <w:rPr>
+                <w:noProof/>
+                <w:webHidden/>
+              </w:rPr>
+              <w:fldChar w:fldCharType="separate"/>
+            </w:r>
+            <w:r>
+              <w:rPr>
+                <w:noProof/>
+                <w:webHidden/>
+              </w:rPr>
+              <w:t>5</w:t>
+            </w:r>
+            <w:r>
+              <w:rPr>
+                <w:noProof/>
+                <w:webHidden/>
+              </w:rPr>
+              <w:fldChar w:fldCharType="end"/>
+            </w:r>
+          </w:hyperlink>
+        </w:p>
+        <w:p>
+          <w:pPr>
+            <w:pStyle w:val="TOC3"/>
+            <w:tabs>
+              <w:tab w:val="right" w:leader="dot" w:pos="9350"/>
+            </w:tabs>
+            <w:rPr>
+              <w:noProof/>
+            </w:rPr>
+          </w:pPr>
+          <w:hyperlink w:anchor="_Toc136259359" w:history="1">
+            <w:r>
+              <w:rPr>
+                <w:rStyle w:val="Hyperlink"/>
+                <w:noProof/>
+              </w:rPr>
+              <w:t>Modularize Code:</w:t>
+            </w:r>
+            <w:r>
+              <w:rPr>
+                <w:noProof/>
+                <w:webHidden/>
+              </w:rPr>
+              <w:tab/>
+            </w:r>
+            <w:r>
+              <w:rPr>
+                <w:noProof/>
+                <w:webHidden/>
+              </w:rPr>
+              <w:fldChar w:fldCharType="begin"/>
+            </w:r>
+            <w:r>
+              <w:rPr>
+                <w:noProof/>
+                <w:webHidden/>
+              </w:rPr>
+              <w:instrText xml:space="preserve"> PAGEREF _Toc136259359 \h </w:instrText>
+            </w:r>
+            <w:r>
+              <w:rPr>
+                <w:noProof/>
+                <w:webHidden/>
+              </w:rPr>
+            </w:r>
+            <w:r>
+              <w:rPr>
+                <w:noProof/>
+                <w:webHidden/>
+              </w:rPr>
+              <w:fldChar w:fldCharType="separate"/>
+            </w:r>
+            <w:r>
+              <w:rPr>
+                <w:noProof/>
+                <w:webHidden/>
+              </w:rPr>
+              <w:t>5</w:t>
+            </w:r>
+            <w:r>
+              <w:rPr>
+                <w:noProof/>
+                <w:webHidden/>
+              </w:rPr>
+              <w:fldChar w:fldCharType="end"/>
+            </w:r>
+          </w:hyperlink>
+        </w:p>
+        <w:p>
+          <w:pPr>
+            <w:pStyle w:val="TOC1"/>
+            <w:tabs>
+              <w:tab w:val="right" w:leader="dot" w:pos="9350"/>
+            </w:tabs>
+            <w:rPr>
+              <w:noProof/>
+            </w:rPr>
+          </w:pPr>
+          <w:hyperlink w:anchor="_Toc136259360" w:history="1">
+            <w:r>
+              <w:rPr>
+                <w:rStyle w:val="Hyperlink"/>
+                <w:noProof/>
+              </w:rPr>
+              <w:t>where to use Inheritance over Composition in c++</w:t>
+            </w:r>
+            <w:r>
+              <w:rPr>
+                <w:noProof/>
+                <w:webHidden/>
+              </w:rPr>
+              <w:tab/>
+            </w:r>
+            <w:r>
+              <w:rPr>
+                <w:noProof/>
+                <w:webHidden/>
+              </w:rPr>
+              <w:fldChar w:fldCharType="begin"/>
+            </w:r>
+            <w:r>
+              <w:rPr>
+                <w:noProof/>
+                <w:webHidden/>
+              </w:rPr>
+              <w:instrText xml:space="preserve"> PAGEREF _Toc136259360 \h </w:instrText>
+            </w:r>
+            <w:r>
+              <w:rPr>
+                <w:noProof/>
+                <w:webHidden/>
+              </w:rPr>
+            </w:r>
+            <w:r>
+              <w:rPr>
+                <w:noProof/>
+                <w:webHidden/>
+              </w:rPr>
+              <w:fldChar w:fldCharType="separate"/>
+            </w:r>
+            <w:r>
+              <w:rPr>
+                <w:noProof/>
+                <w:webHidden/>
+              </w:rPr>
+              <w:t>5</w:t>
+            </w:r>
+            <w:r>
+              <w:rPr>
+                <w:noProof/>
+                <w:webHidden/>
+              </w:rPr>
+              <w:fldChar w:fldCharType="end"/>
+            </w:r>
+          </w:hyperlink>
+        </w:p>
+        <w:p>
+          <w:pPr>
+            <w:pStyle w:val="TOC2"/>
+            <w:tabs>
+              <w:tab w:val="right" w:leader="dot" w:pos="9350"/>
+            </w:tabs>
+            <w:rPr>
+              <w:noProof/>
+            </w:rPr>
+          </w:pPr>
+          <w:hyperlink w:anchor="_Toc136259361" w:history="1">
+            <w:r>
+              <w:rPr>
+                <w:rStyle w:val="Hyperlink"/>
+                <w:noProof/>
+              </w:rPr>
+              <w:t>"Is-a" Relationship:</w:t>
+            </w:r>
+            <w:r>
+              <w:rPr>
+                <w:noProof/>
+                <w:webHidden/>
+              </w:rPr>
+              <w:tab/>
+            </w:r>
+            <w:r>
+              <w:rPr>
+                <w:noProof/>
+                <w:webHidden/>
+              </w:rPr>
+              <w:fldChar w:fldCharType="begin"/>
+            </w:r>
+            <w:r>
+              <w:rPr>
+                <w:noProof/>
+                <w:webHidden/>
+              </w:rPr>
+              <w:instrText xml:space="preserve"> PAGEREF _Toc136259361 \h </w:instrText>
+            </w:r>
+            <w:r>
+              <w:rPr>
+                <w:noProof/>
+                <w:webHidden/>
+              </w:rPr>
+            </w:r>
+            <w:r>
+              <w:rPr>
+                <w:noProof/>
+                <w:webHidden/>
+              </w:rPr>
+              <w:fldChar w:fldCharType="separate"/>
+            </w:r>
+            <w:r>
+              <w:rPr>
+                <w:noProof/>
+                <w:webHidden/>
+              </w:rPr>
+              <w:t>5</w:t>
+            </w:r>
+            <w:r>
+              <w:rPr>
+                <w:noProof/>
+                <w:webHidden/>
+              </w:rPr>
+              <w:fldChar w:fldCharType="end"/>
+            </w:r>
+          </w:hyperlink>
+        </w:p>
+        <w:p>
+          <w:pPr>
+            <w:pStyle w:val="TOC2"/>
+            <w:tabs>
+              <w:tab w:val="right" w:leader="dot" w:pos="9350"/>
+            </w:tabs>
+            <w:rPr>
+              <w:noProof/>
+            </w:rPr>
+          </w:pPr>
+          <w:hyperlink w:anchor="_Toc136259362" w:history="1">
+            <w:r>
+              <w:rPr>
+                <w:rStyle w:val="Hyperlink"/>
+                <w:noProof/>
+              </w:rPr>
+              <w:t>Polymorphism:</w:t>
+            </w:r>
+            <w:r>
+              <w:rPr>
+                <w:noProof/>
+                <w:webHidden/>
+              </w:rPr>
+              <w:tab/>
+            </w:r>
+            <w:r>
+              <w:rPr>
+                <w:noProof/>
+                <w:webHidden/>
+              </w:rPr>
+              <w:fldChar w:fldCharType="begin"/>
+            </w:r>
+            <w:r>
+              <w:rPr>
+                <w:noProof/>
+                <w:webHidden/>
+              </w:rPr>
+              <w:instrText xml:space="preserve"> PAGEREF _Toc136259362 \h </w:instrText>
+            </w:r>
+            <w:r>
+              <w:rPr>
+                <w:noProof/>
+                <w:webHidden/>
+              </w:rPr>
+            </w:r>
+            <w:r>
+              <w:rPr>
+                <w:noProof/>
+                <w:webHidden/>
+              </w:rPr>
+              <w:fldChar w:fldCharType="separate"/>
+            </w:r>
+            <w:r>
+              <w:rPr>
+                <w:noProof/>
+                <w:webHidden/>
+              </w:rPr>
+              <w:t>6</w:t>
+            </w:r>
+            <w:r>
+              <w:rPr>
+                <w:noProof/>
+                <w:webHidden/>
+              </w:rPr>
+              <w:fldChar w:fldCharType="end"/>
+            </w:r>
+          </w:hyperlink>
+        </w:p>
+        <w:p>
+          <w:pPr>
+            <w:pStyle w:val="TOC2"/>
+            <w:tabs>
+              <w:tab w:val="right" w:leader="dot" w:pos="9350"/>
+            </w:tabs>
+            <w:rPr>
+              <w:noProof/>
+            </w:rPr>
+          </w:pPr>
+          <w:hyperlink w:anchor="_Toc136259363" w:history="1">
+            <w:r>
+              <w:rPr>
+                <w:rStyle w:val="Hyperlink"/>
+                <w:noProof/>
+              </w:rPr>
+              <w:t>Reusing Base Class Functionality:</w:t>
+            </w:r>
+            <w:r>
+              <w:rPr>
+                <w:noProof/>
+                <w:webHidden/>
+              </w:rPr>
+              <w:tab/>
+            </w:r>
+            <w:r>
+              <w:rPr>
+                <w:noProof/>
+                <w:webHidden/>
+              </w:rPr>
+              <w:fldChar w:fldCharType="begin"/>
+            </w:r>
+            <w:r>
+              <w:rPr>
+                <w:noProof/>
+                <w:webHidden/>
+              </w:rPr>
+              <w:instrText xml:space="preserve"> PAGEREF _Toc136259363 \h </w:instrText>
+            </w:r>
+            <w:r>
+              <w:rPr>
+                <w:noProof/>
+                <w:webHidden/>
+              </w:rPr>
+            </w:r>
+            <w:r>
+              <w:rPr>
+                <w:noProof/>
+                <w:webHidden/>
+              </w:rPr>
+              <w:fldChar w:fldCharType="separate"/>
+            </w:r>
+            <w:r>
+              <w:rPr>
+                <w:noProof/>
+                <w:webHidden/>
+              </w:rPr>
+              <w:t>6</w:t>
+            </w:r>
+            <w:r>
+              <w:rPr>
+                <w:noProof/>
+                <w:webHidden/>
+              </w:rPr>
+              <w:fldChar w:fldCharType="end"/>
+            </w:r>
+          </w:hyperlink>
+        </w:p>
+        <w:p>
+          <w:pPr>
+            <w:pStyle w:val="TOC2"/>
+            <w:tabs>
+              <w:tab w:val="right" w:leader="dot" w:pos="9350"/>
+            </w:tabs>
+            <w:rPr>
+              <w:noProof/>
+            </w:rPr>
+          </w:pPr>
+          <w:hyperlink w:anchor="_Toc136259364" w:history="1">
+            <w:r>
+              <w:rPr>
+                <w:rStyle w:val="Hyperlink"/>
+                <w:noProof/>
+              </w:rPr>
+              <w:t>Inheriting Interface or Abstract Base Classes:</w:t>
+            </w:r>
+            <w:r>
+              <w:rPr>
+                <w:noProof/>
+                <w:webHidden/>
+              </w:rPr>
+              <w:tab/>
+            </w:r>
+            <w:r>
+              <w:rPr>
+                <w:noProof/>
+                <w:webHidden/>
+              </w:rPr>
+              <w:fldChar w:fldCharType="begin"/>
+            </w:r>
+            <w:r>
+              <w:rPr>
+                <w:noProof/>
+                <w:webHidden/>
+              </w:rPr>
+              <w:instrText xml:space="preserve"> PAGEREF _Toc136259364 \h </w:instrText>
+            </w:r>
+            <w:r>
+              <w:rPr>
+                <w:noProof/>
+                <w:webHidden/>
+              </w:rPr>
+            </w:r>
+            <w:r>
+              <w:rPr>
+                <w:noProof/>
+                <w:webHidden/>
+              </w:rPr>
+              <w:fldChar w:fldCharType="separate"/>
+            </w:r>
+            <w:r>
+              <w:rPr>
+                <w:noProof/>
+                <w:webHidden/>
+              </w:rPr>
+              <w:t>6</w:t>
+            </w:r>
+            <w:r>
+              <w:rPr>
+                <w:noProof/>
+                <w:webHidden/>
+              </w:rPr>
+              <w:fldChar w:fldCharType="end"/>
+            </w:r>
+          </w:hyperlink>
+        </w:p>
+        <w:p>
+          <w:pPr>
+            <w:pStyle w:val="TOC1"/>
+            <w:tabs>
+              <w:tab w:val="right" w:leader="dot" w:pos="9350"/>
+            </w:tabs>
+            <w:rPr>
+              <w:noProof/>
+            </w:rPr>
+          </w:pPr>
+          <w:hyperlink w:anchor="_Toc136259365" w:history="1">
+            <w:r>
+              <w:rPr>
+                <w:rStyle w:val="Hyperlink"/>
+                <w:noProof/>
+              </w:rPr>
+              <w:t>"YAGNI" (You Aren't Gonna Need It):</w:t>
+            </w:r>
+            <w:r>
+              <w:rPr>
+                <w:noProof/>
+                <w:webHidden/>
+              </w:rPr>
+              <w:tab/>
+            </w:r>
+            <w:r>
+              <w:rPr>
+                <w:noProof/>
+                <w:webHidden/>
+              </w:rPr>
+              <w:fldChar w:fldCharType="begin"/>
+            </w:r>
+            <w:r>
+              <w:rPr>
+                <w:noProof/>
+                <w:webHidden/>
+              </w:rPr>
+              <w:instrText xml:space="preserve"> PAGEREF _Toc136259365 \h </w:instrText>
+            </w:r>
+            <w:r>
+              <w:rPr>
+                <w:noProof/>
+                <w:webHidden/>
+              </w:rPr>
+            </w:r>
+            <w:r>
+              <w:rPr>
+                <w:noProof/>
+                <w:webHidden/>
+              </w:rPr>
+              <w:fldChar w:fldCharType="separate"/>
+            </w:r>
+            <w:r>
+              <w:rPr>
+                <w:noProof/>
+                <w:webHidden/>
+              </w:rPr>
+              <w:t>6</w:t>
+            </w:r>
+            <w:r>
+              <w:rPr>
+                <w:noProof/>
+                <w:webHidden/>
+              </w:rPr>
+              <w:fldChar w:fldCharType="end"/>
+            </w:r>
+          </w:hyperlink>
+        </w:p>
+        <w:p>
+          <w:pPr>
+            <w:pStyle w:val="TOC1"/>
+            <w:tabs>
+              <w:tab w:val="right" w:leader="dot" w:pos="9350"/>
+            </w:tabs>
+            <w:rPr>
+              <w:noProof/>
+            </w:rPr>
+          </w:pPr>
+          <w:hyperlink w:anchor="_Toc136259366" w:history="1">
+            <w:r>
+              <w:rPr>
+                <w:rStyle w:val="Hyperlink"/>
+                <w:noProof/>
+              </w:rPr>
+              <w:t>Curly's Law:</w:t>
+            </w:r>
+            <w:r>
+              <w:rPr>
+                <w:noProof/>
+                <w:webHidden/>
+              </w:rPr>
+              <w:tab/>
+            </w:r>
+            <w:r>
+              <w:rPr>
+                <w:noProof/>
+                <w:webHidden/>
+              </w:rPr>
+              <w:fldChar w:fldCharType="begin"/>
+            </w:r>
+            <w:r>
+              <w:rPr>
+                <w:noProof/>
+                <w:webHidden/>
+              </w:rPr>
+              <w:instrText xml:space="preserve"> PAGEREF _Toc136259366 \h </w:instrText>
+            </w:r>
+            <w:r>
+              <w:rPr>
+                <w:noProof/>
+                <w:webHidden/>
+              </w:rPr>
+            </w:r>
+            <w:r>
+              <w:rPr>
+                <w:noProof/>
+                <w:webHidden/>
+              </w:rPr>
+              <w:fldChar w:fldCharType="separate"/>
+            </w:r>
+            <w:r>
+              <w:rPr>
+                <w:noProof/>
+                <w:webHidden/>
+              </w:rPr>
+              <w:t>6</w:t>
+            </w:r>
+            <w:r>
+              <w:rPr>
+                <w:noProof/>
+                <w:webHidden/>
+              </w:rPr>
+              <w:fldChar w:fldCharType="end"/>
+            </w:r>
+          </w:hyperlink>
+        </w:p>
+        <w:p>
+          <w:pPr>
+            <w:pStyle w:val="TOC1"/>
+            <w:tabs>
+              <w:tab w:val="right" w:leader="dot" w:pos="9350"/>
+            </w:tabs>
+            <w:rPr>
+              <w:noProof/>
+            </w:rPr>
+          </w:pPr>
+          <w:hyperlink w:anchor="_Toc136259367" w:history="1">
+            <w:r>
+              <w:rPr>
+                <w:rStyle w:val="Hyperlink"/>
+                <w:noProof/>
+              </w:rPr>
+              <w:t>Keep It Simple Stupid (KISS)</w:t>
+            </w:r>
+            <w:r>
+              <w:rPr>
+                <w:noProof/>
+                <w:webHidden/>
+              </w:rPr>
+              <w:tab/>
+            </w:r>
+            <w:r>
+              <w:rPr>
+                <w:noProof/>
+                <w:webHidden/>
+              </w:rPr>
+              <w:fldChar w:fldCharType="begin"/>
+            </w:r>
+            <w:r>
+              <w:rPr>
+                <w:noProof/>
+                <w:webHidden/>
+              </w:rPr>
+              <w:instrText xml:space="preserve"> PAGEREF _Toc136259367 \h </w:instrText>
+            </w:r>
+            <w:r>
+              <w:rPr>
+                <w:noProof/>
+                <w:webHidden/>
+              </w:rPr>
+            </w:r>
+            <w:r>
+              <w:rPr>
+                <w:noProof/>
+                <w:webHidden/>
+              </w:rPr>
+              <w:fldChar w:fldCharType="separate"/>
+            </w:r>
+            <w:r>
+              <w:rPr>
+                <w:noProof/>
+                <w:webHidden/>
+              </w:rPr>
+              <w:t>6</w:t>
+            </w:r>
+            <w:r>
+              <w:rPr>
+                <w:noProof/>
+                <w:webHidden/>
+              </w:rPr>
+              <w:fldChar w:fldCharType="end"/>
+            </w:r>
+          </w:hyperlink>
+        </w:p>
+        <w:p>
+          <w:pPr>
+            <w:pStyle w:val="TOC2"/>
+            <w:tabs>
+              <w:tab w:val="right" w:leader="dot" w:pos="9350"/>
+            </w:tabs>
+            <w:rPr>
+              <w:noProof/>
+            </w:rPr>
+          </w:pPr>
+          <w:hyperlink w:anchor="_Toc136259368" w:history="1">
+            <w:r>
+              <w:rPr>
+                <w:rStyle w:val="Hyperlink"/>
+                <w:noProof/>
+              </w:rPr>
+              <w:t>Don't make me think</w:t>
+            </w:r>
+            <w:r>
+              <w:rPr>
+                <w:noProof/>
+                <w:webHidden/>
+              </w:rPr>
+              <w:tab/>
+            </w:r>
+            <w:r>
+              <w:rPr>
+                <w:noProof/>
+                <w:webHidden/>
+              </w:rPr>
+              <w:fldChar w:fldCharType="begin"/>
+            </w:r>
+            <w:r>
+              <w:rPr>
+                <w:noProof/>
+                <w:webHidden/>
+              </w:rPr>
+              <w:instrText xml:space="preserve"> PAGEREF _Toc136259368 \h </w:instrText>
+            </w:r>
+            <w:r>
+              <w:rPr>
+                <w:noProof/>
+                <w:webHidden/>
+              </w:rPr>
+            </w:r>
+            <w:r>
+              <w:rPr>
+                <w:noProof/>
+                <w:webHidden/>
+              </w:rPr>
+              <w:fldChar w:fldCharType="separate"/>
+            </w:r>
+            <w:r>
+              <w:rPr>
+                <w:noProof/>
+                <w:webHidden/>
+              </w:rPr>
+              <w:t>7</w:t>
             </w:r>
             <w:r>
               <w:rPr>
@@ -603,7 +1759,7 @@
       <w:pPr>
         <w:pStyle w:val="Heading1"/>
       </w:pPr>
-      <w:bookmarkStart w:id="0" w:name="_Toc136190619"/>
+      <w:bookmarkStart w:id="0" w:name="_Toc136259344"/>
       <w:r>
         <w:t>Open/Closed Principle (OCP):</w:t>
       </w:r>
@@ -649,7 +1805,11 @@
       </w:r>
       <w:proofErr w:type="spellEnd"/>
       <w:r>
-        <w:t>) rather than concrete implementations. It can be easily extended to accommodate new interest calculation strategies without modifying the existing Account class.</w:t>
+        <w:t xml:space="preserve">) rather than concrete implementations. It can be easily </w:t>
+      </w:r>
+      <w:r>
+        <w:lastRenderedPageBreak/>
+        <w:t>extended to accommodate new interest calculation strategies without modifying the existing Account class.</w:t>
       </w:r>
     </w:p>
     <w:p/>
@@ -681,17 +1841,12 @@
         <w:t xml:space="preserve">    virtual double </w:t>
       </w:r>
       <w:proofErr w:type="spellStart"/>
-      <w:proofErr w:type="gramStart"/>
       <w:r>
         <w:t>calculateInterest</w:t>
       </w:r>
       <w:proofErr w:type="spellEnd"/>
       <w:r>
-        <w:t>(</w:t>
-      </w:r>
-      <w:proofErr w:type="gramEnd"/>
-      <w:r>
-        <w:t>double balance) const = 0;</w:t>
+        <w:t>(double balance) const = 0;</w:t>
       </w:r>
     </w:p>
     <w:p>
@@ -705,7 +1860,6 @@
         <w:t xml:space="preserve">class </w:t>
       </w:r>
       <w:proofErr w:type="spellStart"/>
-      <w:proofErr w:type="gramStart"/>
       <w:r>
         <w:rPr>
           <w:b/>
@@ -715,11 +1869,7 @@
       </w:r>
       <w:proofErr w:type="spellEnd"/>
       <w:r>
-        <w:t xml:space="preserve"> :</w:t>
-      </w:r>
-      <w:proofErr w:type="gramEnd"/>
-      <w:r>
-        <w:t xml:space="preserve"> public </w:t>
+        <w:t xml:space="preserve"> : public </w:t>
       </w:r>
       <w:proofErr w:type="spellStart"/>
       <w:r>
@@ -744,17 +1894,12 @@
         <w:t xml:space="preserve">    double </w:t>
       </w:r>
       <w:proofErr w:type="spellStart"/>
-      <w:proofErr w:type="gramStart"/>
       <w:r>
         <w:t>calculateInterest</w:t>
       </w:r>
       <w:proofErr w:type="spellEnd"/>
       <w:r>
-        <w:t>(</w:t>
-      </w:r>
-      <w:proofErr w:type="gramEnd"/>
-      <w:r>
-        <w:t>double balance) const override {</w:t>
+        <w:t>(double balance) const override {</w:t>
       </w:r>
     </w:p>
     <w:p>
@@ -775,11 +1920,9 @@
     <w:p/>
     <w:p>
       <w:r>
-        <w:lastRenderedPageBreak/>
         <w:t xml:space="preserve">class </w:t>
       </w:r>
       <w:proofErr w:type="spellStart"/>
-      <w:proofErr w:type="gramStart"/>
       <w:r>
         <w:rPr>
           <w:b/>
@@ -789,11 +1932,7 @@
       </w:r>
       <w:proofErr w:type="spellEnd"/>
       <w:r>
-        <w:t xml:space="preserve"> :</w:t>
-      </w:r>
-      <w:proofErr w:type="gramEnd"/>
-      <w:r>
-        <w:t xml:space="preserve"> public </w:t>
+        <w:t xml:space="preserve"> : public </w:t>
       </w:r>
       <w:proofErr w:type="spellStart"/>
       <w:r>
@@ -814,17 +1953,12 @@
         <w:t xml:space="preserve">    double </w:t>
       </w:r>
       <w:proofErr w:type="spellStart"/>
-      <w:proofErr w:type="gramStart"/>
       <w:r>
         <w:t>calculateInterest</w:t>
       </w:r>
       <w:proofErr w:type="spellEnd"/>
       <w:r>
-        <w:t>(</w:t>
-      </w:r>
-      <w:proofErr w:type="gramEnd"/>
-      <w:r>
-        <w:t>double balance) const override {</w:t>
+        <w:t>(double balance) const override {</w:t>
       </w:r>
     </w:p>
     <w:p>
@@ -868,7 +2002,6 @@
         <w:t xml:space="preserve">    string </w:t>
       </w:r>
       <w:proofErr w:type="spellStart"/>
-      <w:proofErr w:type="gramStart"/>
       <w:r>
         <w:t>accountNumber</w:t>
       </w:r>
@@ -876,17 +2009,11 @@
       <w:r>
         <w:t>;</w:t>
       </w:r>
-      <w:proofErr w:type="gramEnd"/>
-    </w:p>
-    <w:p>
-      <w:r>
-        <w:t xml:space="preserve">    double </w:t>
-      </w:r>
-      <w:proofErr w:type="gramStart"/>
-      <w:r>
-        <w:t>balance;</w:t>
-      </w:r>
-      <w:proofErr w:type="gramEnd"/>
+    </w:p>
+    <w:p>
+      <w:r>
+        <w:t xml:space="preserve">    double balance;</w:t>
+      </w:r>
     </w:p>
     <w:p>
       <w:pPr>
@@ -917,7 +2044,6 @@
         <w:t xml:space="preserve">* </w:t>
       </w:r>
       <w:proofErr w:type="spellStart"/>
-      <w:proofErr w:type="gramStart"/>
       <w:r>
         <w:rPr>
           <w:b/>
@@ -935,7 +2061,6 @@
         </w:rPr>
         <w:t>;</w:t>
       </w:r>
-      <w:proofErr w:type="gramEnd"/>
     </w:p>
     <w:p>
       <w:r>
@@ -953,17 +2078,12 @@
         <w:t xml:space="preserve">    double </w:t>
       </w:r>
       <w:proofErr w:type="spellStart"/>
-      <w:proofErr w:type="gramStart"/>
       <w:r>
         <w:t>calculateInterest</w:t>
       </w:r>
       <w:proofErr w:type="spellEnd"/>
       <w:r>
-        <w:t>(</w:t>
-      </w:r>
-      <w:proofErr w:type="gramEnd"/>
-      <w:r>
-        <w:t>) const {</w:t>
+        <w:t>() const {</w:t>
       </w:r>
     </w:p>
     <w:p>
@@ -1022,18 +2142,8 @@
           <w:bCs/>
           <w:highlight w:val="yellow"/>
         </w:rPr>
-        <w:t>(balance</w:t>
-      </w:r>
-      <w:proofErr w:type="gramStart"/>
-      <w:r>
-        <w:rPr>
-          <w:b/>
-          <w:bCs/>
-          <w:highlight w:val="yellow"/>
-        </w:rPr>
-        <w:t>);</w:t>
-      </w:r>
-      <w:proofErr w:type="gramEnd"/>
+        <w:t>(balance);</w:t>
+      </w:r>
     </w:p>
     <w:p>
       <w:r>
@@ -1058,7 +2168,7 @@
       <w:pPr>
         <w:pStyle w:val="Heading1"/>
       </w:pPr>
-      <w:bookmarkStart w:id="1" w:name="_Toc136190620"/>
+      <w:bookmarkStart w:id="1" w:name="_Toc136259345"/>
       <w:proofErr w:type="spellStart"/>
       <w:r>
         <w:t>Liskov</w:t>
@@ -1113,7 +2223,7 @@
       <w:pPr>
         <w:pStyle w:val="Heading1"/>
       </w:pPr>
-      <w:bookmarkStart w:id="2" w:name="_Toc136190621"/>
+      <w:bookmarkStart w:id="2" w:name="_Toc136259346"/>
       <w:r>
         <w:t>Interface Segregation Principle (ISP):</w:t>
       </w:r>
@@ -1211,7 +2321,7 @@
       <w:pPr>
         <w:pStyle w:val="Heading1"/>
       </w:pPr>
-      <w:bookmarkStart w:id="3" w:name="_Toc136190622"/>
+      <w:bookmarkStart w:id="3" w:name="_Toc136259347"/>
       <w:r>
         <w:t>Dependency Inversion Principle (DIP):</w:t>
       </w:r>
@@ -1240,7 +2350,7 @@
       <w:pPr>
         <w:pStyle w:val="Heading2"/>
       </w:pPr>
-      <w:bookmarkStart w:id="4" w:name="_Toc136190623"/>
+      <w:bookmarkStart w:id="4" w:name="_Toc136259348"/>
       <w:r>
         <w:t>3 ways:</w:t>
       </w:r>
@@ -1250,7 +2360,7 @@
       <w:pPr>
         <w:pStyle w:val="Heading3"/>
       </w:pPr>
-      <w:bookmarkStart w:id="5" w:name="_Toc136190624"/>
+      <w:bookmarkStart w:id="5" w:name="_Toc136259349"/>
       <w:r>
         <w:t>Dependency Injection (DI):</w:t>
       </w:r>
@@ -1283,7 +2393,7 @@
       <w:pPr>
         <w:pStyle w:val="Heading3"/>
       </w:pPr>
-      <w:bookmarkStart w:id="6" w:name="_Toc136190625"/>
+      <w:bookmarkStart w:id="6" w:name="_Toc136259350"/>
       <w:r>
         <w:t>Abstract Factory Pattern:</w:t>
       </w:r>
@@ -1308,7 +2418,7 @@
       <w:pPr>
         <w:pStyle w:val="Heading3"/>
       </w:pPr>
-      <w:bookmarkStart w:id="7" w:name="_Toc136190626"/>
+      <w:bookmarkStart w:id="7" w:name="_Toc136259351"/>
       <w:r>
         <w:t>Inversion of Control (IoC) Containers:</w:t>
       </w:r>
@@ -1321,7 +2431,362 @@
     </w:p>
     <w:p/>
     <w:p/>
+    <w:p>
+      <w:pPr>
+        <w:pStyle w:val="Heading1"/>
+      </w:pPr>
+      <w:bookmarkStart w:id="8" w:name="_Toc136259352"/>
+      <w:r>
+        <w:t>DRY Don’t repeat yourself</w:t>
+      </w:r>
+      <w:bookmarkEnd w:id="8"/>
+      <w:r>
+        <w:t xml:space="preserve"> </w:t>
+      </w:r>
+    </w:p>
     <w:p/>
+    <w:p>
+      <w:pPr>
+        <w:pStyle w:val="Heading2"/>
+      </w:pPr>
+      <w:bookmarkStart w:id="9" w:name="_Toc136259353"/>
+      <w:r>
+        <w:t>Here are a few guidelines to apply the DRY principle in the LLD design using OOP:</w:t>
+      </w:r>
+      <w:bookmarkEnd w:id="9"/>
+    </w:p>
+    <w:p/>
+    <w:p>
+      <w:bookmarkStart w:id="10" w:name="_Toc136259354"/>
+      <w:r>
+        <w:rPr>
+          <w:rStyle w:val="Heading3Char"/>
+        </w:rPr>
+        <w:t>Encapsulate Reusable Logic:</w:t>
+      </w:r>
+      <w:bookmarkEnd w:id="10"/>
+      <w:r>
+        <w:t xml:space="preserve"> Identify common functionalities or algorithms that are used in multiple parts of your design. Encapsulate them within reusable components such as classes, modules, or functions. This way, you can avoid duplicating the same logic in multiple places.</w:t>
+      </w:r>
+    </w:p>
+    <w:p/>
+    <w:p>
+      <w:bookmarkStart w:id="11" w:name="_Toc136259355"/>
+      <w:r>
+        <w:rPr>
+          <w:rStyle w:val="Heading3Char"/>
+        </w:rPr>
+        <w:t>Use Inheritance:</w:t>
+      </w:r>
+      <w:bookmarkEnd w:id="11"/>
+      <w:r>
+        <w:t xml:space="preserve"> Inheritance is a key feature of OOP that allows you to create a hierarchy of classes where child classes inherit properties and methods from their parent classes. By defining common behavior in a base class and extending it with specific behavior in derived classes, you can reuse code across related classes.</w:t>
+      </w:r>
+    </w:p>
+    <w:p/>
+    <w:p>
+      <w:bookmarkStart w:id="12" w:name="_Toc136259356"/>
+      <w:r>
+        <w:rPr>
+          <w:rStyle w:val="Heading3Char"/>
+        </w:rPr>
+        <w:lastRenderedPageBreak/>
+        <w:t>Extract Common Functionality:</w:t>
+      </w:r>
+      <w:bookmarkEnd w:id="12"/>
+      <w:r>
+        <w:t xml:space="preserve"> If you find similar code segments in different classes, consider extracting the common functionality into separate utility methods or helper classes. This way, you can centralize the logic and use it wherever needed, reducing duplication.</w:t>
+      </w:r>
+    </w:p>
+    <w:p/>
+    <w:p>
+      <w:bookmarkStart w:id="13" w:name="_Toc136259357"/>
+      <w:r>
+        <w:rPr>
+          <w:rStyle w:val="Heading3Char"/>
+        </w:rPr>
+        <w:t>Apply Design Patterns:</w:t>
+      </w:r>
+      <w:bookmarkEnd w:id="13"/>
+      <w:r>
+        <w:t xml:space="preserve"> Design patterns provide proven solutions to common design problems. They often promote reusable and maintainable code structures. Familiarize yourself with various design patterns, such as Singleton, Factory, Strategy, or Observer, and apply them where appropriate to avoid repeating design decisions.</w:t>
+      </w:r>
+    </w:p>
+    <w:p/>
+    <w:p>
+      <w:bookmarkStart w:id="14" w:name="_Toc136259358"/>
+      <w:r>
+        <w:rPr>
+          <w:rStyle w:val="Heading3Char"/>
+        </w:rPr>
+        <w:t>Use Composition over Inheritance:</w:t>
+      </w:r>
+      <w:bookmarkEnd w:id="14"/>
+      <w:r>
+        <w:t xml:space="preserve"> While inheritance can be useful for code reuse, it can also lead to inflexible designs and inheritance hierarchies that become difficult to maintain. In such cases, prefer composition, where classes are composed of instances of other classes, to achieve flexibility and code reuse without deep inheritance hierarchies.</w:t>
+      </w:r>
+    </w:p>
+    <w:p>
+      <w:r>
+        <w:rPr>
+          <w:rStyle w:val="Heading4Char"/>
+        </w:rPr>
+        <w:t>Runtime Configuration:</w:t>
+      </w:r>
+      <w:r>
+        <w:t xml:space="preserve"> </w:t>
+      </w:r>
+      <w:r>
+        <w:rPr>
+          <w:b/>
+          <w:bCs/>
+        </w:rPr>
+        <w:t>Composition enables runtime configuration of objects by dynamically changing their behavior or components.</w:t>
+      </w:r>
+      <w:r>
+        <w:t xml:space="preserve"> This is particularly useful in scenarios where you want to switch or modify the behavior of a class at runtime without modifying its structure or using inheritance.</w:t>
+      </w:r>
+    </w:p>
+    <w:p/>
+    <w:p>
+      <w:bookmarkStart w:id="15" w:name="_Toc136259359"/>
+      <w:r>
+        <w:rPr>
+          <w:rStyle w:val="Heading3Char"/>
+        </w:rPr>
+        <w:t>Modularize Code:</w:t>
+      </w:r>
+      <w:bookmarkEnd w:id="15"/>
+      <w:r>
+        <w:t xml:space="preserve"> Split your codebase into modular components that are responsible for specific tasks. Each module should have a clear responsibility and minimal dependencies on other modules. This way, you can develop and maintain individual modules independently, reducing the need for repeating code across different modules.</w:t>
+      </w:r>
+    </w:p>
+    <w:p/>
+    <w:p>
+      <w:r>
+        <w:t>By adhering to the DRY principle in your LLD design, you can create a more maintainable, flexible, and reusable codebase, which can lead to improved productivity, reduced bugs, and easier maintenance in the long run.</w:t>
+      </w:r>
+    </w:p>
+    <w:p/>
+    <w:p>
+      <w:pPr>
+        <w:pStyle w:val="Heading1"/>
+      </w:pPr>
+    </w:p>
+    <w:p>
+      <w:pPr>
+        <w:pStyle w:val="Heading1"/>
+      </w:pPr>
+      <w:bookmarkStart w:id="16" w:name="_Toc136259360"/>
+      <w:r>
+        <w:t xml:space="preserve">where to </w:t>
+      </w:r>
+      <w:r>
+        <w:t>use Inheritance</w:t>
+      </w:r>
+      <w:r>
+        <w:t xml:space="preserve"> over Composition in </w:t>
+      </w:r>
+      <w:proofErr w:type="spellStart"/>
+      <w:r>
+        <w:t>c++</w:t>
+      </w:r>
+      <w:bookmarkEnd w:id="16"/>
+      <w:proofErr w:type="spellEnd"/>
+    </w:p>
+    <w:p>
+      <w:r>
+        <w:t>In C++, there are certain scenarios where using inheritance is more appropriate than composition. Here are some situations where inheritance is commonly used:</w:t>
+      </w:r>
+    </w:p>
+    <w:p/>
+    <w:p>
+      <w:bookmarkStart w:id="17" w:name="_Toc136259361"/>
+      <w:r>
+        <w:rPr>
+          <w:rStyle w:val="Heading2Char"/>
+        </w:rPr>
+        <w:t>"Is-a" Relationship:</w:t>
+      </w:r>
+      <w:bookmarkEnd w:id="17"/>
+      <w:r>
+        <w:t xml:space="preserve"> If there is an "is-a" relationship between two classes, where one class represents a specialized version of the other, inheritance is typically used. The derived class inherits properties and behaviors from the base class, extending or modifying them as needed.</w:t>
+      </w:r>
+    </w:p>
+    <w:p/>
+    <w:p>
+      <w:bookmarkStart w:id="18" w:name="_Toc136259362"/>
+      <w:r>
+        <w:rPr>
+          <w:rStyle w:val="Heading2Char"/>
+        </w:rPr>
+        <w:t>Polymorphism:</w:t>
+      </w:r>
+      <w:bookmarkEnd w:id="18"/>
+      <w:r>
+        <w:t xml:space="preserve"> Inheritance is crucial for achieving polymorphic behavior. When you have a base class pointer or reference, you can use it to refer to objects of derived classes and achieve dynamic dispatch or late binding. This allows for more flexible and extensible code.</w:t>
+      </w:r>
+    </w:p>
+    <w:p/>
+    <w:p>
+      <w:bookmarkStart w:id="19" w:name="_Toc136259363"/>
+      <w:r>
+        <w:rPr>
+          <w:rStyle w:val="Heading2Char"/>
+        </w:rPr>
+        <w:t>Reusing Base Class Functionality:</w:t>
+      </w:r>
+      <w:bookmarkEnd w:id="19"/>
+      <w:r>
+        <w:t xml:space="preserve"> If you have a set of classes that share common functionality or attributes, you can define them in a base class and derive specialized classes from it. This way, you avoid duplicating code and promote code reuse.</w:t>
+      </w:r>
+    </w:p>
+    <w:p/>
+    <w:p>
+      <w:bookmarkStart w:id="20" w:name="_Toc136259364"/>
+      <w:r>
+        <w:rPr>
+          <w:rStyle w:val="Heading2Char"/>
+        </w:rPr>
+        <w:t>Inheriting Interface or Abstract Base Classes:</w:t>
+      </w:r>
+      <w:bookmarkEnd w:id="20"/>
+      <w:r>
+        <w:t xml:space="preserve"> Inheritance is often used to define interfaces or abstract base classes that provide a common interface for derived classes. This allows you to enforce a specific set of methods that derived classes must implement.</w:t>
+      </w:r>
+    </w:p>
+    <w:p/>
+    <w:p>
+      <w:pPr>
+        <w:pStyle w:val="Heading1"/>
+        <w:tabs>
+          <w:tab w:val="left" w:pos="5210"/>
+        </w:tabs>
+      </w:pPr>
+      <w:bookmarkStart w:id="21" w:name="_Toc136259365"/>
+      <w:r>
+        <w:t xml:space="preserve">"YAGNI" (You Aren't </w:t>
+      </w:r>
+      <w:proofErr w:type="spellStart"/>
+      <w:r>
+        <w:t>Gonna</w:t>
+      </w:r>
+      <w:proofErr w:type="spellEnd"/>
+      <w:r>
+        <w:t xml:space="preserve"> Need It)</w:t>
+      </w:r>
+      <w:r>
+        <w:t>:</w:t>
+      </w:r>
+      <w:bookmarkEnd w:id="21"/>
+      <w:r>
+        <w:tab/>
+      </w:r>
+    </w:p>
+    <w:p>
+      <w:r>
+        <w:t>The YAGNI principle suggests that you should not add functionality or features to your software until they are necessary. It encourages simplicity and avoiding speculative implementation of code that might be needed in the future but isn't currently required. This principle aims to prevent unnecessary complexity, wasted effort, and potential maintenance issues associated with implementing functionality that may never be used.</w:t>
+      </w:r>
+    </w:p>
+    <w:p/>
+    <w:p>
+      <w:bookmarkStart w:id="22" w:name="_Toc136259366"/>
+      <w:proofErr w:type="spellStart"/>
+      <w:r>
+        <w:rPr>
+          <w:rStyle w:val="Heading1Char"/>
+        </w:rPr>
+        <w:t>Curly's</w:t>
+      </w:r>
+      <w:proofErr w:type="spellEnd"/>
+      <w:r>
+        <w:rPr>
+          <w:rStyle w:val="Heading1Char"/>
+        </w:rPr>
+        <w:t xml:space="preserve"> Law:</w:t>
+      </w:r>
+      <w:bookmarkEnd w:id="22"/>
+      <w:r>
+        <w:t xml:space="preserve"> </w:t>
+      </w:r>
+      <w:proofErr w:type="spellStart"/>
+      <w:r>
+        <w:t>Curly's</w:t>
+      </w:r>
+      <w:proofErr w:type="spellEnd"/>
+      <w:r>
+        <w:t xml:space="preserve"> Law is about choosing a single, clearly defined goal for any particular bit of code: Do One Thing.</w:t>
+      </w:r>
+    </w:p>
+    <w:p>
+      <w:proofErr w:type="spellStart"/>
+      <w:r>
+        <w:t>Curly's</w:t>
+      </w:r>
+      <w:proofErr w:type="spellEnd"/>
+      <w:r>
+        <w:t xml:space="preserve"> Law: A entity (class, function, variable) should mean one thing, and one thing only. It should not mean one thing in one circumstance and carry a different value from a different domain some other time. It should not mean two things at once. It should mean One Thing and should mean it all of the time.</w:t>
+      </w:r>
+    </w:p>
+    <w:p/>
+    <w:p>
+      <w:pPr>
+        <w:pStyle w:val="Heading1"/>
+      </w:pPr>
+      <w:bookmarkStart w:id="23" w:name="_Toc136259367"/>
+      <w:r>
+        <w:t>Keep It Simple Stupid (KISS)</w:t>
+      </w:r>
+      <w:bookmarkEnd w:id="23"/>
+    </w:p>
+    <w:p>
+      <w:r>
+        <w:t>The KISS principle states that most systems work best if they are kept simple rather than made complicated; therefore, simplicity should be a key goal in design, and unnecessary complexity should be avoided.</w:t>
+      </w:r>
+    </w:p>
+    <w:p/>
+    <w:p>
+      <w:r>
+        <w:t>Simple code has the following benefits:</w:t>
+      </w:r>
+    </w:p>
+    <w:p>
+      <w:r>
+        <w:t>less time to write</w:t>
+      </w:r>
+    </w:p>
+    <w:p>
+      <w:r>
+        <w:lastRenderedPageBreak/>
+        <w:t>less chances of bugs</w:t>
+      </w:r>
+    </w:p>
+    <w:p>
+      <w:r>
+        <w:t>easier to understand, debug and modify</w:t>
+      </w:r>
+    </w:p>
+    <w:p>
+      <w:r>
+        <w:t>Do the simplest thing that could possibly work.</w:t>
+      </w:r>
+    </w:p>
+    <w:p/>
+    <w:p>
+      <w:pPr>
+        <w:pStyle w:val="Heading2"/>
+      </w:pPr>
+      <w:bookmarkStart w:id="24" w:name="_Toc136259368"/>
+      <w:r>
+        <w:t>Don't make me think</w:t>
+      </w:r>
+      <w:bookmarkEnd w:id="24"/>
+    </w:p>
+    <w:p>
+      <w:r>
+        <w:t>Code should be easy to read and understand without much thinking. If it isn't then there is a prospect of simplification.</w:t>
+      </w:r>
+    </w:p>
     <w:sectPr>
       <w:pgSz w:w="12240" w:h="15840"/>
       <w:pgMar w:top="1440" w:right="1440" w:bottom="1440" w:left="1440" w:header="720" w:footer="720" w:gutter="0"/>

</xml_diff>

<commit_message>
Strategy and Prototype Added
</commit_message>
<xml_diff>
--- a/Notes/SOLID.docx
+++ b/Notes/SOLID.docx
@@ -1841,12 +1841,17 @@
         <w:t xml:space="preserve">    virtual double </w:t>
       </w:r>
       <w:proofErr w:type="spellStart"/>
+      <w:proofErr w:type="gramStart"/>
       <w:r>
         <w:t>calculateInterest</w:t>
       </w:r>
       <w:proofErr w:type="spellEnd"/>
       <w:r>
-        <w:t>(double balance) const = 0;</w:t>
+        <w:t>(</w:t>
+      </w:r>
+      <w:proofErr w:type="gramEnd"/>
+      <w:r>
+        <w:t>double balance) const = 0;</w:t>
       </w:r>
     </w:p>
     <w:p>
@@ -1860,6 +1865,7 @@
         <w:t xml:space="preserve">class </w:t>
       </w:r>
       <w:proofErr w:type="spellStart"/>
+      <w:proofErr w:type="gramStart"/>
       <w:r>
         <w:rPr>
           <w:b/>
@@ -1869,7 +1875,11 @@
       </w:r>
       <w:proofErr w:type="spellEnd"/>
       <w:r>
-        <w:t xml:space="preserve"> : public </w:t>
+        <w:t xml:space="preserve"> :</w:t>
+      </w:r>
+      <w:proofErr w:type="gramEnd"/>
+      <w:r>
+        <w:t xml:space="preserve"> public </w:t>
       </w:r>
       <w:proofErr w:type="spellStart"/>
       <w:r>
@@ -1894,12 +1904,17 @@
         <w:t xml:space="preserve">    double </w:t>
       </w:r>
       <w:proofErr w:type="spellStart"/>
+      <w:proofErr w:type="gramStart"/>
       <w:r>
         <w:t>calculateInterest</w:t>
       </w:r>
       <w:proofErr w:type="spellEnd"/>
       <w:r>
-        <w:t>(double balance) const override {</w:t>
+        <w:t>(</w:t>
+      </w:r>
+      <w:proofErr w:type="gramEnd"/>
+      <w:r>
+        <w:t>double balance) const override {</w:t>
       </w:r>
     </w:p>
     <w:p>
@@ -1923,6 +1938,7 @@
         <w:t xml:space="preserve">class </w:t>
       </w:r>
       <w:proofErr w:type="spellStart"/>
+      <w:proofErr w:type="gramStart"/>
       <w:r>
         <w:rPr>
           <w:b/>
@@ -1932,7 +1948,11 @@
       </w:r>
       <w:proofErr w:type="spellEnd"/>
       <w:r>
-        <w:t xml:space="preserve"> : public </w:t>
+        <w:t xml:space="preserve"> :</w:t>
+      </w:r>
+      <w:proofErr w:type="gramEnd"/>
+      <w:r>
+        <w:t xml:space="preserve"> public </w:t>
       </w:r>
       <w:proofErr w:type="spellStart"/>
       <w:r>
@@ -1953,12 +1973,17 @@
         <w:t xml:space="preserve">    double </w:t>
       </w:r>
       <w:proofErr w:type="spellStart"/>
+      <w:proofErr w:type="gramStart"/>
       <w:r>
         <w:t>calculateInterest</w:t>
       </w:r>
       <w:proofErr w:type="spellEnd"/>
       <w:r>
-        <w:t>(double balance) const override {</w:t>
+        <w:t>(</w:t>
+      </w:r>
+      <w:proofErr w:type="gramEnd"/>
+      <w:r>
+        <w:t>double balance) const override {</w:t>
       </w:r>
     </w:p>
     <w:p>
@@ -2002,6 +2027,7 @@
         <w:t xml:space="preserve">    string </w:t>
       </w:r>
       <w:proofErr w:type="spellStart"/>
+      <w:proofErr w:type="gramStart"/>
       <w:r>
         <w:t>accountNumber</w:t>
       </w:r>
@@ -2009,11 +2035,17 @@
       <w:r>
         <w:t>;</w:t>
       </w:r>
-    </w:p>
-    <w:p>
-      <w:r>
-        <w:t xml:space="preserve">    double balance;</w:t>
-      </w:r>
+      <w:proofErr w:type="gramEnd"/>
+    </w:p>
+    <w:p>
+      <w:r>
+        <w:t xml:space="preserve">    double </w:t>
+      </w:r>
+      <w:proofErr w:type="gramStart"/>
+      <w:r>
+        <w:t>balance;</w:t>
+      </w:r>
+      <w:proofErr w:type="gramEnd"/>
     </w:p>
     <w:p>
       <w:pPr>
@@ -2044,6 +2076,7 @@
         <w:t xml:space="preserve">* </w:t>
       </w:r>
       <w:proofErr w:type="spellStart"/>
+      <w:proofErr w:type="gramStart"/>
       <w:r>
         <w:rPr>
           <w:b/>
@@ -2061,6 +2094,7 @@
         </w:rPr>
         <w:t>;</w:t>
       </w:r>
+      <w:proofErr w:type="gramEnd"/>
     </w:p>
     <w:p>
       <w:r>
@@ -2078,12 +2112,17 @@
         <w:t xml:space="preserve">    double </w:t>
       </w:r>
       <w:proofErr w:type="spellStart"/>
+      <w:proofErr w:type="gramStart"/>
       <w:r>
         <w:t>calculateInterest</w:t>
       </w:r>
       <w:proofErr w:type="spellEnd"/>
       <w:r>
-        <w:t>() const {</w:t>
+        <w:t>(</w:t>
+      </w:r>
+      <w:proofErr w:type="gramEnd"/>
+      <w:r>
+        <w:t>) const {</w:t>
       </w:r>
     </w:p>
     <w:p>
@@ -2142,8 +2181,18 @@
           <w:bCs/>
           <w:highlight w:val="yellow"/>
         </w:rPr>
-        <w:t>(balance);</w:t>
-      </w:r>
+        <w:t>(balance</w:t>
+      </w:r>
+      <w:proofErr w:type="gramStart"/>
+      <w:r>
+        <w:rPr>
+          <w:b/>
+          <w:bCs/>
+          <w:highlight w:val="yellow"/>
+        </w:rPr>
+        <w:t>);</w:t>
+      </w:r>
+      <w:proofErr w:type="gramEnd"/>
     </w:p>
     <w:p>
       <w:r>
@@ -2579,13 +2628,7 @@
       </w:pPr>
       <w:bookmarkStart w:id="16" w:name="_Toc136259360"/>
       <w:r>
-        <w:t xml:space="preserve">where to </w:t>
-      </w:r>
-      <w:r>
-        <w:t>use Inheritance</w:t>
-      </w:r>
-      <w:r>
-        <w:t xml:space="preserve"> over Composition in </w:t>
+        <w:t xml:space="preserve">where to use Inheritance over Composition in </w:t>
       </w:r>
       <w:proofErr w:type="spellStart"/>
       <w:r>
@@ -2715,7 +2758,15 @@
       </w:r>
       <w:proofErr w:type="spellEnd"/>
       <w:r>
-        <w:t xml:space="preserve"> Law is about choosing a single, clearly defined goal for any particular bit of code: Do One Thing.</w:t>
+        <w:t xml:space="preserve"> Law is about choosing a single, clearly defined goal for any </w:t>
+      </w:r>
+      <w:proofErr w:type="gramStart"/>
+      <w:r>
+        <w:t>particular bit</w:t>
+      </w:r>
+      <w:proofErr w:type="gramEnd"/>
+      <w:r>
+        <w:t xml:space="preserve"> of code: Do One Thing.</w:t>
       </w:r>
     </w:p>
     <w:p>
@@ -2725,10 +2776,22 @@
       </w:r>
       <w:proofErr w:type="spellEnd"/>
       <w:r>
-        <w:t xml:space="preserve"> Law: A entity (class, function, variable) should mean one thing, and one thing only. It should not mean one thing in one circumstance and carry a different value from a different domain some other time. It should not mean two things at once. It should mean One Thing and should mean it all of the time.</w:t>
-      </w:r>
-    </w:p>
-    <w:p/>
+        <w:t xml:space="preserve"> Law: A entity (class, function, variable) should mean one thing, and one thing only. It should not mean one thing in one circumstance and carry a different value from a different domain some other time. It should not mean two things at once. It should mean One Thing and should mean it </w:t>
+      </w:r>
+      <w:proofErr w:type="gramStart"/>
+      <w:r>
+        <w:t>all of</w:t>
+      </w:r>
+      <w:proofErr w:type="gramEnd"/>
+      <w:r>
+        <w:t xml:space="preserve"> the time.</w:t>
+      </w:r>
+    </w:p>
+    <w:p>
+      <w:r>
+        <w:t>w</w:t>
+      </w:r>
+    </w:p>
     <w:p>
       <w:pPr>
         <w:pStyle w:val="Heading1"/>
@@ -2787,6 +2850,154 @@
         <w:t>Code should be easy to read and understand without much thinking. If it isn't then there is a prospect of simplification.</w:t>
       </w:r>
     </w:p>
+    <w:p/>
+    <w:p>
+      <w:pPr>
+        <w:pStyle w:val="Heading1"/>
+      </w:pPr>
+      <w:r>
+        <w:t>Complex Code:</w:t>
+      </w:r>
+    </w:p>
+    <w:p>
+      <w:r>
+        <w:drawing>
+          <wp:inline distT="0" distB="0" distL="0" distR="0" wp14:anchorId="29E6AAB0" wp14:editId="73EDD251">
+            <wp:extent cx="5943600" cy="2918460"/>
+            <wp:effectExtent l="0" t="0" r="0" b="0"/>
+            <wp:docPr id="1" name="Picture 1"/>
+            <wp:cNvGraphicFramePr>
+              <a:graphicFrameLocks xmlns:a="http://schemas.openxmlformats.org/drawingml/2006/main" noChangeAspect="1"/>
+            </wp:cNvGraphicFramePr>
+            <a:graphic xmlns:a="http://schemas.openxmlformats.org/drawingml/2006/main">
+              <a:graphicData uri="http://schemas.openxmlformats.org/drawingml/2006/picture">
+                <pic:pic xmlns:pic="http://schemas.openxmlformats.org/drawingml/2006/picture">
+                  <pic:nvPicPr>
+                    <pic:cNvPr id="1" name=""/>
+                    <pic:cNvPicPr/>
+                  </pic:nvPicPr>
+                  <pic:blipFill>
+                    <a:blip r:embed="rId8"/>
+                    <a:stretch>
+                      <a:fillRect/>
+                    </a:stretch>
+                  </pic:blipFill>
+                  <pic:spPr>
+                    <a:xfrm>
+                      <a:off x="0" y="0"/>
+                      <a:ext cx="5943600" cy="2918460"/>
+                    </a:xfrm>
+                    <a:prstGeom prst="rect">
+                      <a:avLst/>
+                    </a:prstGeom>
+                  </pic:spPr>
+                </pic:pic>
+              </a:graphicData>
+            </a:graphic>
+          </wp:inline>
+        </w:drawing>
+      </w:r>
+    </w:p>
+    <w:p/>
+    <w:p>
+      <w:pPr>
+        <w:pStyle w:val="Heading1"/>
+      </w:pPr>
+      <w:r>
+        <w:lastRenderedPageBreak/>
+        <w:t xml:space="preserve">OO Low level design principles </w:t>
+      </w:r>
+    </w:p>
+    <w:p>
+      <w:r>
+        <w:drawing>
+          <wp:inline distT="0" distB="0" distL="0" distR="0" wp14:anchorId="259C6978" wp14:editId="7C86DF88">
+            <wp:extent cx="5943600" cy="2801620"/>
+            <wp:effectExtent l="0" t="0" r="0" b="0"/>
+            <wp:docPr id="9" name="Picture 9"/>
+            <wp:cNvGraphicFramePr>
+              <a:graphicFrameLocks xmlns:a="http://schemas.openxmlformats.org/drawingml/2006/main" noChangeAspect="1"/>
+            </wp:cNvGraphicFramePr>
+            <a:graphic xmlns:a="http://schemas.openxmlformats.org/drawingml/2006/main">
+              <a:graphicData uri="http://schemas.openxmlformats.org/drawingml/2006/picture">
+                <pic:pic xmlns:pic="http://schemas.openxmlformats.org/drawingml/2006/picture">
+                  <pic:nvPicPr>
+                    <pic:cNvPr id="1" name=""/>
+                    <pic:cNvPicPr/>
+                  </pic:nvPicPr>
+                  <pic:blipFill>
+                    <a:blip r:embed="rId9"/>
+                    <a:stretch>
+                      <a:fillRect/>
+                    </a:stretch>
+                  </pic:blipFill>
+                  <pic:spPr>
+                    <a:xfrm>
+                      <a:off x="0" y="0"/>
+                      <a:ext cx="5943600" cy="2801620"/>
+                    </a:xfrm>
+                    <a:prstGeom prst="rect">
+                      <a:avLst/>
+                    </a:prstGeom>
+                  </pic:spPr>
+                </pic:pic>
+              </a:graphicData>
+            </a:graphic>
+          </wp:inline>
+        </w:drawing>
+      </w:r>
+    </w:p>
+    <w:p/>
+    <w:p/>
+    <w:p>
+      <w:pPr>
+        <w:pStyle w:val="Heading1"/>
+      </w:pPr>
+      <w:r>
+        <w:t>Substitutes of Inheritance / How to avoid it</w:t>
+      </w:r>
+    </w:p>
+    <w:p/>
+    <w:p>
+      <w:r>
+        <w:drawing>
+          <wp:inline distT="0" distB="0" distL="0" distR="0" wp14:anchorId="5D3A546C" wp14:editId="21C5A25B">
+            <wp:extent cx="5943600" cy="2771140"/>
+            <wp:effectExtent l="0" t="0" r="0" b="0"/>
+            <wp:docPr id="12" name="Picture 12"/>
+            <wp:cNvGraphicFramePr>
+              <a:graphicFrameLocks xmlns:a="http://schemas.openxmlformats.org/drawingml/2006/main" noChangeAspect="1"/>
+            </wp:cNvGraphicFramePr>
+            <a:graphic xmlns:a="http://schemas.openxmlformats.org/drawingml/2006/main">
+              <a:graphicData uri="http://schemas.openxmlformats.org/drawingml/2006/picture">
+                <pic:pic xmlns:pic="http://schemas.openxmlformats.org/drawingml/2006/picture">
+                  <pic:nvPicPr>
+                    <pic:cNvPr id="1" name=""/>
+                    <pic:cNvPicPr/>
+                  </pic:nvPicPr>
+                  <pic:blipFill>
+                    <a:blip r:embed="rId10"/>
+                    <a:stretch>
+                      <a:fillRect/>
+                    </a:stretch>
+                  </pic:blipFill>
+                  <pic:spPr>
+                    <a:xfrm>
+                      <a:off x="0" y="0"/>
+                      <a:ext cx="5943600" cy="2771140"/>
+                    </a:xfrm>
+                    <a:prstGeom prst="rect">
+                      <a:avLst/>
+                    </a:prstGeom>
+                  </pic:spPr>
+                </pic:pic>
+              </a:graphicData>
+            </a:graphic>
+          </wp:inline>
+        </w:drawing>
+      </w:r>
+    </w:p>
+    <w:p/>
     <w:sectPr>
       <w:pgSz w:w="12240" w:h="15840"/>
       <w:pgMar w:top="1440" w:right="1440" w:bottom="1440" w:left="1440" w:header="720" w:footer="720" w:gutter="0"/>

</xml_diff>